<commit_message>
.Net stack tools developments
</commit_message>
<xml_diff>
--- a/web development stacks/web development stacks.docx
+++ b/web development stacks/web development stacks.docx
@@ -61,8 +61,8 @@
         </w:rPr>
       </w:pPr>
       <w:r>
-        <w:object w:dxaOrig="8747" w:dyaOrig="4170">
-          <v:rect xmlns:o="urn:schemas-microsoft-com:office:office" xmlns:v="urn:schemas-microsoft-com:vml" id="rectole0000000000" style="width:437.350000pt;height:208.500000pt" o:preferrelative="t" o:ole="">
+        <w:object w:dxaOrig="8848" w:dyaOrig="4231">
+          <v:rect xmlns:o="urn:schemas-microsoft-com:office:office" xmlns:v="urn:schemas-microsoft-com:vml" id="rectole0000000000" style="width:442.400000pt;height:211.550000pt" o:preferrelative="t" o:ole="">
             <o:lock v:ext="edit"/>
             <v:imagedata xmlns:r="http://schemas.openxmlformats.org/officeDocument/2006/relationships" r:id="docRId1" o:title=""/>
           </v:rect>
@@ -1182,7 +1182,7 @@
       <w:pPr>
         <w:numPr>
           <w:ilvl w:val="0"/>
-          <w:numId w:val="20"/>
+          <w:numId w:val="18"/>
         </w:numPr>
         <w:spacing w:before="0" w:after="160" w:line="259"/>
         <w:ind w:right="0" w:left="1080" w:hanging="360"/>
@@ -1206,6 +1206,158 @@
           <w:shd w:fill="auto" w:val="clear"/>
         </w:rPr>
         <w:t xml:space="preserve">Platform Independent</w:t>
+      </w:r>
+    </w:p>
+    <w:p>
+      <w:pPr>
+        <w:numPr>
+          <w:ilvl w:val="0"/>
+          <w:numId w:val="18"/>
+        </w:numPr>
+        <w:spacing w:before="0" w:after="160" w:line="259"/>
+        <w:ind w:right="0" w:left="1080" w:hanging="360"/>
+        <w:jc w:val="left"/>
+        <w:rPr>
+          <w:rFonts w:ascii="Times New Roman" w:hAnsi="Times New Roman" w:cs="Times New Roman" w:eastAsia="Times New Roman"/>
+          <w:color w:val="auto"/>
+          <w:spacing w:val="0"/>
+          <w:position w:val="0"/>
+          <w:sz w:val="24"/>
+          <w:shd w:fill="auto" w:val="clear"/>
+        </w:rPr>
+      </w:pPr>
+      <w:r>
+        <w:rPr>
+          <w:rFonts w:ascii="Times New Roman" w:hAnsi="Times New Roman" w:cs="Times New Roman" w:eastAsia="Times New Roman"/>
+          <w:color w:val="auto"/>
+          <w:spacing w:val="0"/>
+          <w:position w:val="0"/>
+          <w:sz w:val="24"/>
+          <w:shd w:fill="auto" w:val="clear"/>
+        </w:rPr>
+        <w:t xml:space="preserve">Simplicity and Object-Oriented Programming</w:t>
+      </w:r>
+    </w:p>
+    <w:p>
+      <w:pPr>
+        <w:spacing w:before="0" w:after="160" w:line="259"/>
+        <w:ind w:right="0" w:left="0" w:firstLine="0"/>
+        <w:jc w:val="left"/>
+        <w:rPr>
+          <w:rFonts w:ascii="Times New Roman" w:hAnsi="Times New Roman" w:cs="Times New Roman" w:eastAsia="Times New Roman"/>
+          <w:b/>
+          <w:color w:val="auto"/>
+          <w:spacing w:val="0"/>
+          <w:position w:val="0"/>
+          <w:sz w:val="24"/>
+          <w:shd w:fill="auto" w:val="clear"/>
+        </w:rPr>
+      </w:pPr>
+    </w:p>
+    <w:p>
+      <w:pPr>
+        <w:spacing w:before="0" w:after="160" w:line="259"/>
+        <w:ind w:right="0" w:left="0" w:firstLine="0"/>
+        <w:jc w:val="left"/>
+        <w:rPr>
+          <w:rFonts w:ascii="Times New Roman" w:hAnsi="Times New Roman" w:cs="Times New Roman" w:eastAsia="Times New Roman"/>
+          <w:b/>
+          <w:color w:val="auto"/>
+          <w:spacing w:val="0"/>
+          <w:position w:val="0"/>
+          <w:sz w:val="24"/>
+          <w:shd w:fill="auto" w:val="clear"/>
+        </w:rPr>
+      </w:pPr>
+      <w:r>
+        <w:rPr>
+          <w:rFonts w:ascii="Times New Roman" w:hAnsi="Times New Roman" w:cs="Times New Roman" w:eastAsia="Times New Roman"/>
+          <w:b/>
+          <w:color w:val="auto"/>
+          <w:spacing w:val="0"/>
+          <w:position w:val="0"/>
+          <w:sz w:val="24"/>
+          <w:shd w:fill="auto" w:val="clear"/>
+        </w:rPr>
+        <w:t xml:space="preserve">Python</w:t>
+      </w:r>
+    </w:p>
+    <w:p>
+      <w:pPr>
+        <w:spacing w:before="0" w:after="160" w:line="259"/>
+        <w:ind w:right="0" w:left="0" w:firstLine="0"/>
+        <w:jc w:val="left"/>
+        <w:rPr>
+          <w:rFonts w:ascii="Times New Roman" w:hAnsi="Times New Roman" w:cs="Times New Roman" w:eastAsia="Times New Roman"/>
+          <w:color w:val="auto"/>
+          <w:spacing w:val="0"/>
+          <w:position w:val="0"/>
+          <w:sz w:val="24"/>
+          <w:shd w:fill="auto" w:val="clear"/>
+        </w:rPr>
+      </w:pPr>
+      <w:r>
+        <w:rPr>
+          <w:rFonts w:ascii="Times New Roman" w:hAnsi="Times New Roman" w:cs="Times New Roman" w:eastAsia="Times New Roman"/>
+          <w:color w:val="auto"/>
+          <w:spacing w:val="0"/>
+          <w:position w:val="0"/>
+          <w:sz w:val="24"/>
+          <w:shd w:fill="auto" w:val="clear"/>
+        </w:rPr>
+        <w:t xml:space="preserve">Where to use: real live applications, automation scripts</w:t>
+      </w:r>
+    </w:p>
+    <w:p>
+      <w:pPr>
+        <w:spacing w:before="0" w:after="160" w:line="259"/>
+        <w:ind w:right="0" w:left="0" w:firstLine="0"/>
+        <w:jc w:val="left"/>
+        <w:rPr>
+          <w:rFonts w:ascii="Times New Roman" w:hAnsi="Times New Roman" w:cs="Times New Roman" w:eastAsia="Times New Roman"/>
+          <w:color w:val="auto"/>
+          <w:spacing w:val="0"/>
+          <w:position w:val="0"/>
+          <w:sz w:val="24"/>
+          <w:shd w:fill="auto" w:val="clear"/>
+        </w:rPr>
+      </w:pPr>
+      <w:r>
+        <w:rPr>
+          <w:rFonts w:ascii="Times New Roman" w:hAnsi="Times New Roman" w:cs="Times New Roman" w:eastAsia="Times New Roman"/>
+          <w:color w:val="auto"/>
+          <w:spacing w:val="0"/>
+          <w:position w:val="0"/>
+          <w:sz w:val="24"/>
+          <w:shd w:fill="auto" w:val="clear"/>
+        </w:rPr>
+        <w:t xml:space="preserve">When to use: use when the application need deal with real time data and we need very high speed of sent data, or when rapid development and ease of learning are priorities.</w:t>
+      </w:r>
+    </w:p>
+    <w:p>
+      <w:pPr>
+        <w:spacing w:before="0" w:after="160" w:line="259"/>
+        <w:ind w:right="0" w:left="0" w:firstLine="0"/>
+        <w:jc w:val="left"/>
+        <w:rPr>
+          <w:rFonts w:ascii="Times New Roman" w:hAnsi="Times New Roman" w:cs="Times New Roman" w:eastAsia="Times New Roman"/>
+          <w:color w:val="auto"/>
+          <w:spacing w:val="0"/>
+          <w:position w:val="0"/>
+          <w:sz w:val="24"/>
+          <w:shd w:fill="auto" w:val="clear"/>
+        </w:rPr>
+      </w:pPr>
+      <w:r>
+        <w:rPr>
+          <w:rFonts w:ascii="Times New Roman" w:hAnsi="Times New Roman" w:cs="Times New Roman" w:eastAsia="Times New Roman"/>
+          <w:color w:val="auto"/>
+          <w:spacing w:val="0"/>
+          <w:position w:val="0"/>
+          <w:sz w:val="24"/>
+          <w:shd w:fill="auto" w:val="clear"/>
+        </w:rPr>
+        <w:t xml:space="preserve">Features:</w:t>
       </w:r>
     </w:p>
     <w:p>
@@ -1219,152 +1371,31 @@
         <w:jc w:val="left"/>
         <w:rPr>
           <w:rFonts w:ascii="Times New Roman" w:hAnsi="Times New Roman" w:cs="Times New Roman" w:eastAsia="Times New Roman"/>
-          <w:color w:val="auto"/>
-          <w:spacing w:val="0"/>
-          <w:position w:val="0"/>
-          <w:sz w:val="24"/>
-          <w:shd w:fill="auto" w:val="clear"/>
-        </w:rPr>
-      </w:pPr>
-      <w:r>
-        <w:rPr>
-          <w:rFonts w:ascii="Times New Roman" w:hAnsi="Times New Roman" w:cs="Times New Roman" w:eastAsia="Times New Roman"/>
-          <w:color w:val="auto"/>
-          <w:spacing w:val="0"/>
-          <w:position w:val="0"/>
-          <w:sz w:val="24"/>
-          <w:shd w:fill="auto" w:val="clear"/>
-        </w:rPr>
-        <w:t xml:space="preserve">Simplicity and Object-Oriented Programming</w:t>
-      </w:r>
-    </w:p>
-    <w:p>
-      <w:pPr>
-        <w:spacing w:before="0" w:after="160" w:line="259"/>
-        <w:ind w:right="0" w:left="0" w:firstLine="0"/>
-        <w:jc w:val="left"/>
-        <w:rPr>
-          <w:rFonts w:ascii="Times New Roman" w:hAnsi="Times New Roman" w:cs="Times New Roman" w:eastAsia="Times New Roman"/>
-          <w:b/>
-          <w:color w:val="auto"/>
-          <w:spacing w:val="0"/>
-          <w:position w:val="0"/>
-          <w:sz w:val="24"/>
-          <w:shd w:fill="auto" w:val="clear"/>
-        </w:rPr>
-      </w:pPr>
-    </w:p>
-    <w:p>
-      <w:pPr>
-        <w:spacing w:before="0" w:after="160" w:line="259"/>
-        <w:ind w:right="0" w:left="0" w:firstLine="0"/>
-        <w:jc w:val="left"/>
-        <w:rPr>
-          <w:rFonts w:ascii="Times New Roman" w:hAnsi="Times New Roman" w:cs="Times New Roman" w:eastAsia="Times New Roman"/>
-          <w:b/>
-          <w:color w:val="auto"/>
-          <w:spacing w:val="0"/>
-          <w:position w:val="0"/>
-          <w:sz w:val="24"/>
-          <w:shd w:fill="auto" w:val="clear"/>
-        </w:rPr>
-      </w:pPr>
-      <w:r>
-        <w:rPr>
-          <w:rFonts w:ascii="Times New Roman" w:hAnsi="Times New Roman" w:cs="Times New Roman" w:eastAsia="Times New Roman"/>
-          <w:b/>
-          <w:color w:val="auto"/>
-          <w:spacing w:val="0"/>
-          <w:position w:val="0"/>
-          <w:sz w:val="24"/>
-          <w:shd w:fill="auto" w:val="clear"/>
-        </w:rPr>
-        <w:t xml:space="preserve">Python</w:t>
-      </w:r>
-    </w:p>
-    <w:p>
-      <w:pPr>
-        <w:spacing w:before="0" w:after="160" w:line="259"/>
-        <w:ind w:right="0" w:left="0" w:firstLine="0"/>
-        <w:jc w:val="left"/>
-        <w:rPr>
-          <w:rFonts w:ascii="Times New Roman" w:hAnsi="Times New Roman" w:cs="Times New Roman" w:eastAsia="Times New Roman"/>
-          <w:color w:val="auto"/>
-          <w:spacing w:val="0"/>
-          <w:position w:val="0"/>
-          <w:sz w:val="24"/>
-          <w:shd w:fill="auto" w:val="clear"/>
-        </w:rPr>
-      </w:pPr>
-      <w:r>
-        <w:rPr>
-          <w:rFonts w:ascii="Times New Roman" w:hAnsi="Times New Roman" w:cs="Times New Roman" w:eastAsia="Times New Roman"/>
-          <w:color w:val="auto"/>
-          <w:spacing w:val="0"/>
-          <w:position w:val="0"/>
-          <w:sz w:val="24"/>
-          <w:shd w:fill="auto" w:val="clear"/>
-        </w:rPr>
-        <w:t xml:space="preserve">Where to use: real live applications, automation scripts</w:t>
-      </w:r>
-    </w:p>
-    <w:p>
-      <w:pPr>
-        <w:spacing w:before="0" w:after="160" w:line="259"/>
-        <w:ind w:right="0" w:left="0" w:firstLine="0"/>
-        <w:jc w:val="left"/>
-        <w:rPr>
-          <w:rFonts w:ascii="Times New Roman" w:hAnsi="Times New Roman" w:cs="Times New Roman" w:eastAsia="Times New Roman"/>
-          <w:color w:val="auto"/>
-          <w:spacing w:val="0"/>
-          <w:position w:val="0"/>
-          <w:sz w:val="24"/>
-          <w:shd w:fill="auto" w:val="clear"/>
-        </w:rPr>
-      </w:pPr>
-      <w:r>
-        <w:rPr>
-          <w:rFonts w:ascii="Times New Roman" w:hAnsi="Times New Roman" w:cs="Times New Roman" w:eastAsia="Times New Roman"/>
-          <w:color w:val="auto"/>
-          <w:spacing w:val="0"/>
-          <w:position w:val="0"/>
-          <w:sz w:val="24"/>
-          <w:shd w:fill="auto" w:val="clear"/>
-        </w:rPr>
-        <w:t xml:space="preserve">When to use: use when the application need deal with real time data and we need very high speed of sent data, or when rapid development and ease of learning are priorities.</w:t>
-      </w:r>
-    </w:p>
-    <w:p>
-      <w:pPr>
-        <w:spacing w:before="0" w:after="160" w:line="259"/>
-        <w:ind w:right="0" w:left="0" w:firstLine="0"/>
-        <w:jc w:val="left"/>
-        <w:rPr>
-          <w:rFonts w:ascii="Times New Roman" w:hAnsi="Times New Roman" w:cs="Times New Roman" w:eastAsia="Times New Roman"/>
-          <w:color w:val="auto"/>
-          <w:spacing w:val="0"/>
-          <w:position w:val="0"/>
-          <w:sz w:val="24"/>
-          <w:shd w:fill="auto" w:val="clear"/>
-        </w:rPr>
-      </w:pPr>
-      <w:r>
-        <w:rPr>
-          <w:rFonts w:ascii="Times New Roman" w:hAnsi="Times New Roman" w:cs="Times New Roman" w:eastAsia="Times New Roman"/>
-          <w:color w:val="auto"/>
-          <w:spacing w:val="0"/>
-          <w:position w:val="0"/>
-          <w:sz w:val="24"/>
-          <w:shd w:fill="auto" w:val="clear"/>
-        </w:rPr>
-        <w:t xml:space="preserve">Features:</w:t>
+          <w:b/>
+          <w:color w:val="auto"/>
+          <w:spacing w:val="0"/>
+          <w:position w:val="0"/>
+          <w:sz w:val="24"/>
+          <w:shd w:fill="auto" w:val="clear"/>
+        </w:rPr>
+      </w:pPr>
+      <w:r>
+        <w:rPr>
+          <w:rFonts w:ascii="Times New Roman" w:hAnsi="Times New Roman" w:cs="Times New Roman" w:eastAsia="Times New Roman"/>
+          <w:color w:val="auto"/>
+          <w:spacing w:val="0"/>
+          <w:position w:val="0"/>
+          <w:sz w:val="24"/>
+          <w:shd w:fill="auto" w:val="clear"/>
+        </w:rPr>
+        <w:t xml:space="preserve">Easy to read and write syntax</w:t>
       </w:r>
     </w:p>
     <w:p>
       <w:pPr>
         <w:numPr>
           <w:ilvl w:val="0"/>
-          <w:numId w:val="24"/>
+          <w:numId w:val="20"/>
         </w:numPr>
         <w:spacing w:before="0" w:after="160" w:line="259"/>
         <w:ind w:right="0" w:left="1080" w:hanging="360"/>
@@ -1388,14 +1419,14 @@
           <w:sz w:val="24"/>
           <w:shd w:fill="auto" w:val="clear"/>
         </w:rPr>
-        <w:t xml:space="preserve">Easy to read and write syntax</w:t>
+        <w:t xml:space="preserve">storage libraries and framworks ex., Django, Flask</w:t>
       </w:r>
     </w:p>
     <w:p>
       <w:pPr>
         <w:numPr>
           <w:ilvl w:val="0"/>
-          <w:numId w:val="24"/>
+          <w:numId w:val="20"/>
         </w:numPr>
         <w:spacing w:before="0" w:after="160" w:line="259"/>
         <w:ind w:right="0" w:left="1080" w:hanging="360"/>
@@ -1419,151 +1450,150 @@
           <w:sz w:val="24"/>
           <w:shd w:fill="auto" w:val="clear"/>
         </w:rPr>
-        <w:t xml:space="preserve">storage libraries and framworks ex., Django, Flask</w:t>
+        <w:t xml:space="preserve">Excellent community support.</w:t>
+      </w:r>
+    </w:p>
+    <w:p>
+      <w:pPr>
+        <w:spacing w:before="0" w:after="160" w:line="259"/>
+        <w:ind w:right="0" w:left="0" w:firstLine="0"/>
+        <w:jc w:val="left"/>
+        <w:rPr>
+          <w:rFonts w:ascii="Times New Roman" w:hAnsi="Times New Roman" w:cs="Times New Roman" w:eastAsia="Times New Roman"/>
+          <w:b/>
+          <w:color w:val="auto"/>
+          <w:spacing w:val="0"/>
+          <w:position w:val="0"/>
+          <w:sz w:val="24"/>
+          <w:shd w:fill="auto" w:val="clear"/>
+        </w:rPr>
+      </w:pPr>
+      <w:r>
+        <w:rPr>
+          <w:rFonts w:ascii="Times New Roman" w:hAnsi="Times New Roman" w:cs="Times New Roman" w:eastAsia="Times New Roman"/>
+          <w:b/>
+          <w:color w:val="auto"/>
+          <w:spacing w:val="0"/>
+          <w:position w:val="0"/>
+          <w:sz w:val="24"/>
+          <w:shd w:fill="auto" w:val="clear"/>
+        </w:rPr>
+        <w:t xml:space="preserve">Mern</w:t>
+      </w:r>
+    </w:p>
+    <w:p>
+      <w:pPr>
+        <w:spacing w:before="0" w:after="160" w:line="259"/>
+        <w:ind w:right="0" w:left="0" w:firstLine="0"/>
+        <w:jc w:val="left"/>
+        <w:rPr>
+          <w:rFonts w:ascii="Times New Roman" w:hAnsi="Times New Roman" w:cs="Times New Roman" w:eastAsia="Times New Roman"/>
+          <w:color w:val="auto"/>
+          <w:spacing w:val="0"/>
+          <w:position w:val="0"/>
+          <w:sz w:val="24"/>
+          <w:shd w:fill="auto" w:val="clear"/>
+        </w:rPr>
+      </w:pPr>
+      <w:r>
+        <w:rPr>
+          <w:rFonts w:ascii="Times New Roman" w:hAnsi="Times New Roman" w:cs="Times New Roman" w:eastAsia="Times New Roman"/>
+          <w:color w:val="auto"/>
+          <w:spacing w:val="0"/>
+          <w:position w:val="0"/>
+          <w:sz w:val="24"/>
+          <w:shd w:fill="auto" w:val="clear"/>
+        </w:rPr>
+        <w:t xml:space="preserve">Where to use: real live applications and single-page applications</w:t>
+      </w:r>
+    </w:p>
+    <w:p>
+      <w:pPr>
+        <w:spacing w:before="0" w:after="160" w:line="259"/>
+        <w:ind w:right="0" w:left="0" w:firstLine="0"/>
+        <w:jc w:val="left"/>
+        <w:rPr>
+          <w:rFonts w:ascii="Times New Roman" w:hAnsi="Times New Roman" w:cs="Times New Roman" w:eastAsia="Times New Roman"/>
+          <w:color w:val="auto"/>
+          <w:spacing w:val="0"/>
+          <w:position w:val="0"/>
+          <w:sz w:val="24"/>
+          <w:shd w:fill="auto" w:val="clear"/>
+        </w:rPr>
+      </w:pPr>
+      <w:r>
+        <w:rPr>
+          <w:rFonts w:ascii="Times New Roman" w:hAnsi="Times New Roman" w:cs="Times New Roman" w:eastAsia="Times New Roman"/>
+          <w:color w:val="auto"/>
+          <w:spacing w:val="0"/>
+          <w:position w:val="0"/>
+          <w:sz w:val="24"/>
+          <w:shd w:fill="auto" w:val="clear"/>
+        </w:rPr>
+        <w:t xml:space="preserve">When to use:  use when the application need deal with real time data and we need very high speed of sent data and also for when building modern, responsive web apps.</w:t>
+      </w:r>
+    </w:p>
+    <w:p>
+      <w:pPr>
+        <w:spacing w:before="0" w:after="160" w:line="259"/>
+        <w:ind w:right="0" w:left="0" w:firstLine="0"/>
+        <w:jc w:val="left"/>
+        <w:rPr>
+          <w:rFonts w:ascii="Times New Roman" w:hAnsi="Times New Roman" w:cs="Times New Roman" w:eastAsia="Times New Roman"/>
+          <w:color w:val="auto"/>
+          <w:spacing w:val="0"/>
+          <w:position w:val="0"/>
+          <w:sz w:val="24"/>
+          <w:shd w:fill="auto" w:val="clear"/>
+        </w:rPr>
+      </w:pPr>
+      <w:r>
+        <w:rPr>
+          <w:rFonts w:ascii="Times New Roman" w:hAnsi="Times New Roman" w:cs="Times New Roman" w:eastAsia="Times New Roman"/>
+          <w:color w:val="auto"/>
+          <w:spacing w:val="0"/>
+          <w:position w:val="0"/>
+          <w:sz w:val="24"/>
+          <w:shd w:fill="auto" w:val="clear"/>
+        </w:rPr>
+        <w:t xml:space="preserve">Features: </w:t>
       </w:r>
     </w:p>
     <w:p>
       <w:pPr>
         <w:numPr>
           <w:ilvl w:val="0"/>
-          <w:numId w:val="24"/>
+          <w:numId w:val="22"/>
         </w:numPr>
         <w:spacing w:before="0" w:after="160" w:line="259"/>
         <w:ind w:right="0" w:left="1080" w:hanging="360"/>
         <w:jc w:val="left"/>
         <w:rPr>
           <w:rFonts w:ascii="Times New Roman" w:hAnsi="Times New Roman" w:cs="Times New Roman" w:eastAsia="Times New Roman"/>
-          <w:b/>
-          <w:color w:val="auto"/>
-          <w:spacing w:val="0"/>
-          <w:position w:val="0"/>
-          <w:sz w:val="24"/>
-          <w:shd w:fill="auto" w:val="clear"/>
-        </w:rPr>
-      </w:pPr>
-      <w:r>
-        <w:rPr>
-          <w:rFonts w:ascii="Times New Roman" w:hAnsi="Times New Roman" w:cs="Times New Roman" w:eastAsia="Times New Roman"/>
-          <w:color w:val="auto"/>
-          <w:spacing w:val="0"/>
-          <w:position w:val="0"/>
-          <w:sz w:val="24"/>
-          <w:shd w:fill="auto" w:val="clear"/>
-        </w:rPr>
-        <w:t xml:space="preserve">Excellent community support.</w:t>
-      </w:r>
-    </w:p>
-    <w:p>
-      <w:pPr>
-        <w:spacing w:before="0" w:after="160" w:line="259"/>
-        <w:ind w:right="0" w:left="0" w:firstLine="0"/>
-        <w:jc w:val="left"/>
-        <w:rPr>
-          <w:rFonts w:ascii="Times New Roman" w:hAnsi="Times New Roman" w:cs="Times New Roman" w:eastAsia="Times New Roman"/>
-          <w:b/>
-          <w:color w:val="auto"/>
-          <w:spacing w:val="0"/>
-          <w:position w:val="0"/>
-          <w:sz w:val="24"/>
-          <w:shd w:fill="auto" w:val="clear"/>
-        </w:rPr>
-      </w:pPr>
-      <w:r>
-        <w:rPr>
-          <w:rFonts w:ascii="Times New Roman" w:hAnsi="Times New Roman" w:cs="Times New Roman" w:eastAsia="Times New Roman"/>
-          <w:b/>
-          <w:color w:val="auto"/>
-          <w:spacing w:val="0"/>
-          <w:position w:val="0"/>
-          <w:sz w:val="24"/>
-          <w:shd w:fill="auto" w:val="clear"/>
-        </w:rPr>
-        <w:t xml:space="preserve">Mern</w:t>
-      </w:r>
-    </w:p>
-    <w:p>
-      <w:pPr>
-        <w:spacing w:before="0" w:after="160" w:line="259"/>
-        <w:ind w:right="0" w:left="0" w:firstLine="0"/>
-        <w:jc w:val="left"/>
-        <w:rPr>
-          <w:rFonts w:ascii="Times New Roman" w:hAnsi="Times New Roman" w:cs="Times New Roman" w:eastAsia="Times New Roman"/>
-          <w:color w:val="auto"/>
-          <w:spacing w:val="0"/>
-          <w:position w:val="0"/>
-          <w:sz w:val="24"/>
-          <w:shd w:fill="auto" w:val="clear"/>
-        </w:rPr>
-      </w:pPr>
-      <w:r>
-        <w:rPr>
-          <w:rFonts w:ascii="Times New Roman" w:hAnsi="Times New Roman" w:cs="Times New Roman" w:eastAsia="Times New Roman"/>
-          <w:color w:val="auto"/>
-          <w:spacing w:val="0"/>
-          <w:position w:val="0"/>
-          <w:sz w:val="24"/>
-          <w:shd w:fill="auto" w:val="clear"/>
-        </w:rPr>
-        <w:t xml:space="preserve">Where to use: real live applications and single-page applications</w:t>
-      </w:r>
-    </w:p>
-    <w:p>
-      <w:pPr>
-        <w:spacing w:before="0" w:after="160" w:line="259"/>
-        <w:ind w:right="0" w:left="0" w:firstLine="0"/>
-        <w:jc w:val="left"/>
-        <w:rPr>
-          <w:rFonts w:ascii="Times New Roman" w:hAnsi="Times New Roman" w:cs="Times New Roman" w:eastAsia="Times New Roman"/>
-          <w:color w:val="auto"/>
-          <w:spacing w:val="0"/>
-          <w:position w:val="0"/>
-          <w:sz w:val="24"/>
-          <w:shd w:fill="auto" w:val="clear"/>
-        </w:rPr>
-      </w:pPr>
-      <w:r>
-        <w:rPr>
-          <w:rFonts w:ascii="Times New Roman" w:hAnsi="Times New Roman" w:cs="Times New Roman" w:eastAsia="Times New Roman"/>
-          <w:color w:val="auto"/>
-          <w:spacing w:val="0"/>
-          <w:position w:val="0"/>
-          <w:sz w:val="24"/>
-          <w:shd w:fill="auto" w:val="clear"/>
-        </w:rPr>
-        <w:t xml:space="preserve">When to use:  use when the application need deal with real time data and we need very high speed of sent data and also for when building modern, responsive web apps.</w:t>
-      </w:r>
-    </w:p>
-    <w:p>
-      <w:pPr>
-        <w:spacing w:before="0" w:after="160" w:line="259"/>
-        <w:ind w:right="0" w:left="0" w:firstLine="0"/>
-        <w:jc w:val="left"/>
-        <w:rPr>
-          <w:rFonts w:ascii="Times New Roman" w:hAnsi="Times New Roman" w:cs="Times New Roman" w:eastAsia="Times New Roman"/>
-          <w:color w:val="auto"/>
-          <w:spacing w:val="0"/>
-          <w:position w:val="0"/>
-          <w:sz w:val="24"/>
-          <w:shd w:fill="auto" w:val="clear"/>
-        </w:rPr>
-      </w:pPr>
-      <w:r>
-        <w:rPr>
-          <w:rFonts w:ascii="Times New Roman" w:hAnsi="Times New Roman" w:cs="Times New Roman" w:eastAsia="Times New Roman"/>
-          <w:color w:val="auto"/>
-          <w:spacing w:val="0"/>
-          <w:position w:val="0"/>
-          <w:sz w:val="24"/>
-          <w:shd w:fill="auto" w:val="clear"/>
-        </w:rPr>
-        <w:t xml:space="preserve">Features: </w:t>
+          <w:color w:val="auto"/>
+          <w:spacing w:val="0"/>
+          <w:position w:val="0"/>
+          <w:sz w:val="24"/>
+          <w:shd w:fill="auto" w:val="clear"/>
+        </w:rPr>
+      </w:pPr>
+      <w:r>
+        <w:rPr>
+          <w:rFonts w:ascii="Times New Roman" w:hAnsi="Times New Roman" w:cs="Times New Roman" w:eastAsia="Times New Roman"/>
+          <w:color w:val="auto"/>
+          <w:spacing w:val="0"/>
+          <w:position w:val="0"/>
+          <w:sz w:val="24"/>
+          <w:shd w:fill="auto" w:val="clear"/>
+        </w:rPr>
+        <w:t xml:space="preserve">Building interactive user interfaces</w:t>
       </w:r>
     </w:p>
     <w:p>
       <w:pPr>
         <w:numPr>
           <w:ilvl w:val="0"/>
-          <w:numId w:val="28"/>
+          <w:numId w:val="22"/>
         </w:numPr>
         <w:spacing w:before="0" w:after="160" w:line="259"/>
         <w:ind w:right="0" w:left="1080" w:hanging="360"/>
@@ -1586,14 +1616,14 @@
           <w:sz w:val="24"/>
           <w:shd w:fill="auto" w:val="clear"/>
         </w:rPr>
-        <w:t xml:space="preserve">Building interactive user interfaces</w:t>
+        <w:t xml:space="preserve">Fast development and deployment cycles</w:t>
       </w:r>
     </w:p>
     <w:p>
       <w:pPr>
         <w:numPr>
           <w:ilvl w:val="0"/>
-          <w:numId w:val="28"/>
+          <w:numId w:val="22"/>
         </w:numPr>
         <w:spacing w:before="0" w:after="160" w:line="259"/>
         <w:ind w:right="0" w:left="1080" w:hanging="360"/>
@@ -1616,37 +1646,215 @@
           <w:sz w:val="24"/>
           <w:shd w:fill="auto" w:val="clear"/>
         </w:rPr>
-        <w:t xml:space="preserve">Fast development and deployment cycles</w:t>
+        <w:t xml:space="preserve">Deal with real time data.</w:t>
+      </w:r>
+    </w:p>
+    <w:p>
+      <w:pPr>
+        <w:spacing w:before="0" w:after="160" w:line="259"/>
+        <w:ind w:right="0" w:left="0" w:firstLine="0"/>
+        <w:jc w:val="left"/>
+        <w:rPr>
+          <w:rFonts w:ascii="Times New Roman" w:hAnsi="Times New Roman" w:cs="Times New Roman" w:eastAsia="Times New Roman"/>
+          <w:color w:val="auto"/>
+          <w:spacing w:val="0"/>
+          <w:position w:val="0"/>
+          <w:sz w:val="24"/>
+          <w:shd w:fill="auto" w:val="clear"/>
+        </w:rPr>
+      </w:pPr>
+    </w:p>
+    <w:p>
+      <w:pPr>
+        <w:spacing w:before="0" w:after="160" w:line="259"/>
+        <w:ind w:right="0" w:left="0" w:firstLine="0"/>
+        <w:jc w:val="left"/>
+        <w:rPr>
+          <w:rFonts w:ascii="Times New Roman" w:hAnsi="Times New Roman" w:cs="Times New Roman" w:eastAsia="Times New Roman"/>
+          <w:color w:val="auto"/>
+          <w:spacing w:val="0"/>
+          <w:position w:val="0"/>
+          <w:sz w:val="24"/>
+          <w:shd w:fill="auto" w:val="clear"/>
+        </w:rPr>
+      </w:pPr>
+    </w:p>
+    <w:p>
+      <w:pPr>
+        <w:spacing w:before="0" w:after="160" w:line="259"/>
+        <w:ind w:right="0" w:left="0" w:firstLine="0"/>
+        <w:jc w:val="center"/>
+        <w:rPr>
+          <w:rFonts w:ascii="Times New Roman" w:hAnsi="Times New Roman" w:cs="Times New Roman" w:eastAsia="Times New Roman"/>
+          <w:color w:val="auto"/>
+          <w:spacing w:val="0"/>
+          <w:position w:val="0"/>
+          <w:sz w:val="24"/>
+          <w:shd w:fill="auto" w:val="clear"/>
+        </w:rPr>
+      </w:pPr>
+      <w:r>
+        <w:rPr>
+          <w:rFonts w:ascii="Times New Roman" w:hAnsi="Times New Roman" w:cs="Times New Roman" w:eastAsia="Times New Roman"/>
+          <w:b/>
+          <w:color w:val="auto"/>
+          <w:spacing w:val="0"/>
+          <w:position w:val="0"/>
+          <w:sz w:val="28"/>
+          <w:shd w:fill="auto" w:val="clear"/>
+        </w:rPr>
+        <w:t xml:space="preserve">State all the tools of development that are used in .Net stack</w:t>
       </w:r>
     </w:p>
     <w:p>
       <w:pPr>
         <w:numPr>
           <w:ilvl w:val="0"/>
-          <w:numId w:val="28"/>
+          <w:numId w:val="25"/>
         </w:numPr>
         <w:spacing w:before="0" w:after="160" w:line="259"/>
-        <w:ind w:right="0" w:left="1080" w:hanging="360"/>
-        <w:jc w:val="left"/>
-        <w:rPr>
-          <w:rFonts w:ascii="Times New Roman" w:hAnsi="Times New Roman" w:cs="Times New Roman" w:eastAsia="Times New Roman"/>
-          <w:color w:val="auto"/>
-          <w:spacing w:val="0"/>
-          <w:position w:val="0"/>
-          <w:sz w:val="24"/>
-          <w:shd w:fill="auto" w:val="clear"/>
-        </w:rPr>
-      </w:pPr>
-      <w:r>
-        <w:rPr>
-          <w:rFonts w:ascii="Times New Roman" w:hAnsi="Times New Roman" w:cs="Times New Roman" w:eastAsia="Times New Roman"/>
-          <w:color w:val="auto"/>
-          <w:spacing w:val="0"/>
-          <w:position w:val="0"/>
-          <w:sz w:val="24"/>
-          <w:shd w:fill="auto" w:val="clear"/>
-        </w:rPr>
-        <w:t xml:space="preserve">Deal with real time data.</w:t>
+        <w:ind w:right="0" w:left="720" w:hanging="360"/>
+        <w:jc w:val="left"/>
+        <w:rPr>
+          <w:rFonts w:ascii="Times New Roman" w:hAnsi="Times New Roman" w:cs="Times New Roman" w:eastAsia="Times New Roman"/>
+          <w:color w:val="auto"/>
+          <w:spacing w:val="0"/>
+          <w:position w:val="0"/>
+          <w:sz w:val="24"/>
+          <w:shd w:fill="auto" w:val="clear"/>
+        </w:rPr>
+      </w:pPr>
+      <w:r>
+        <w:rPr>
+          <w:rFonts w:ascii="Times New Roman" w:hAnsi="Times New Roman" w:cs="Times New Roman" w:eastAsia="Times New Roman"/>
+          <w:color w:val="auto"/>
+          <w:spacing w:val="0"/>
+          <w:position w:val="0"/>
+          <w:sz w:val="24"/>
+          <w:shd w:fill="auto" w:val="clear"/>
+        </w:rPr>
+        <w:t xml:space="preserve">SQL Server</w:t>
+      </w:r>
+    </w:p>
+    <w:p>
+      <w:pPr>
+        <w:numPr>
+          <w:ilvl w:val="0"/>
+          <w:numId w:val="25"/>
+        </w:numPr>
+        <w:spacing w:before="0" w:after="160" w:line="259"/>
+        <w:ind w:right="0" w:left="720" w:hanging="360"/>
+        <w:jc w:val="left"/>
+        <w:rPr>
+          <w:rFonts w:ascii="Times New Roman" w:hAnsi="Times New Roman" w:cs="Times New Roman" w:eastAsia="Times New Roman"/>
+          <w:color w:val="auto"/>
+          <w:spacing w:val="0"/>
+          <w:position w:val="0"/>
+          <w:sz w:val="24"/>
+          <w:shd w:fill="auto" w:val="clear"/>
+        </w:rPr>
+      </w:pPr>
+      <w:r>
+        <w:rPr>
+          <w:rFonts w:ascii="Times New Roman" w:hAnsi="Times New Roman" w:cs="Times New Roman" w:eastAsia="Times New Roman"/>
+          <w:color w:val="auto"/>
+          <w:spacing w:val="0"/>
+          <w:position w:val="0"/>
+          <w:sz w:val="24"/>
+          <w:shd w:fill="auto" w:val="clear"/>
+        </w:rPr>
+        <w:t xml:space="preserve">C#</w:t>
+      </w:r>
+    </w:p>
+    <w:p>
+      <w:pPr>
+        <w:numPr>
+          <w:ilvl w:val="0"/>
+          <w:numId w:val="25"/>
+        </w:numPr>
+        <w:spacing w:before="0" w:after="160" w:line="259"/>
+        <w:ind w:right="0" w:left="720" w:hanging="360"/>
+        <w:jc w:val="left"/>
+        <w:rPr>
+          <w:rFonts w:ascii="Times New Roman" w:hAnsi="Times New Roman" w:cs="Times New Roman" w:eastAsia="Times New Roman"/>
+          <w:color w:val="auto"/>
+          <w:spacing w:val="0"/>
+          <w:position w:val="0"/>
+          <w:sz w:val="24"/>
+          <w:shd w:fill="auto" w:val="clear"/>
+        </w:rPr>
+      </w:pPr>
+      <w:r>
+        <w:rPr>
+          <w:rFonts w:ascii="Times New Roman" w:hAnsi="Times New Roman" w:cs="Times New Roman" w:eastAsia="Times New Roman"/>
+          <w:color w:val="auto"/>
+          <w:spacing w:val="0"/>
+          <w:position w:val="0"/>
+          <w:sz w:val="24"/>
+          <w:shd w:fill="auto" w:val="clear"/>
+        </w:rPr>
+        <w:t xml:space="preserve">.NET/ .NET Core</w:t>
+      </w:r>
+    </w:p>
+    <w:p>
+      <w:pPr>
+        <w:numPr>
+          <w:ilvl w:val="0"/>
+          <w:numId w:val="25"/>
+        </w:numPr>
+        <w:spacing w:before="0" w:after="160" w:line="259"/>
+        <w:ind w:right="0" w:left="720" w:hanging="360"/>
+        <w:jc w:val="left"/>
+        <w:rPr>
+          <w:rFonts w:ascii="Times New Roman" w:hAnsi="Times New Roman" w:cs="Times New Roman" w:eastAsia="Times New Roman"/>
+          <w:color w:val="auto"/>
+          <w:spacing w:val="0"/>
+          <w:position w:val="0"/>
+          <w:sz w:val="24"/>
+          <w:shd w:fill="auto" w:val="clear"/>
+        </w:rPr>
+      </w:pPr>
+      <w:r>
+        <w:rPr>
+          <w:rFonts w:ascii="Times New Roman" w:hAnsi="Times New Roman" w:cs="Times New Roman" w:eastAsia="Times New Roman"/>
+          <w:color w:val="auto"/>
+          <w:spacing w:val="0"/>
+          <w:position w:val="0"/>
+          <w:sz w:val="24"/>
+          <w:shd w:fill="auto" w:val="clear"/>
+        </w:rPr>
+        <w:t xml:space="preserve">Entity Framework or Dapper</w:t>
+      </w:r>
+    </w:p>
+    <w:p>
+      <w:pPr>
+        <w:numPr>
+          <w:ilvl w:val="0"/>
+          <w:numId w:val="25"/>
+        </w:numPr>
+        <w:spacing w:before="0" w:after="160" w:line="259"/>
+        <w:ind w:right="0" w:left="720" w:hanging="360"/>
+        <w:jc w:val="left"/>
+        <w:rPr>
+          <w:rFonts w:ascii="Times New Roman" w:hAnsi="Times New Roman" w:cs="Times New Roman" w:eastAsia="Times New Roman"/>
+          <w:b/>
+          <w:color w:val="auto"/>
+          <w:spacing w:val="0"/>
+          <w:position w:val="0"/>
+          <w:sz w:val="24"/>
+          <w:shd w:fill="auto" w:val="clear"/>
+        </w:rPr>
+      </w:pPr>
+      <w:r>
+        <w:rPr>
+          <w:rFonts w:ascii="Times New Roman" w:hAnsi="Times New Roman" w:cs="Times New Roman" w:eastAsia="Times New Roman"/>
+          <w:color w:val="auto"/>
+          <w:spacing w:val="0"/>
+          <w:position w:val="0"/>
+          <w:sz w:val="24"/>
+          <w:shd w:fill="auto" w:val="clear"/>
+        </w:rPr>
+        <w:t xml:space="preserve">Blazor</w:t>
       </w:r>
     </w:p>
     <w:p>
@@ -1761,6 +1969,13 @@
       <w:lvlText w:val="%1."/>
     </w:lvl>
   </w:abstractNum>
+  <w:abstractNum w:abstractNumId="25">
+    <w:lvl w:ilvl="0">
+      <w:start w:val="1"/>
+      <w:numFmt w:val="decimal"/>
+      <w:lvlText w:val="%1."/>
+    </w:lvl>
+  </w:abstractNum>
   <w:num w:numId="8">
     <w:abstractNumId w:val="6"/>
   </w:num>
@@ -1768,15 +1983,18 @@
     <w:abstractNumId w:val="0"/>
   </w:num>
   <w:num w:numId="16">
+    <w:abstractNumId w:val="25"/>
+  </w:num>
+  <w:num w:numId="18">
     <w:abstractNumId w:val="19"/>
   </w:num>
   <w:num w:numId="20">
     <w:abstractNumId w:val="13"/>
   </w:num>
-  <w:num w:numId="24">
+  <w:num w:numId="22">
     <w:abstractNumId w:val="7"/>
   </w:num>
-  <w:num w:numId="28">
+  <w:num w:numId="25">
     <w:abstractNumId w:val="1"/>
   </w:num>
 </w:numbering>

</xml_diff>